<commit_message>
resubmission of autolib project
</commit_message>
<xml_diff>
--- a/Autolib_Hypothesis_Report.docx
+++ b/Autolib_Hypothesis_Report.docx
@@ -93,7 +93,7 @@
         <w:rPr>
           <w:rtl w:val="0"/>
         </w:rPr>
-        <w:t xml:space="preserve">The question I am trying to answer is whether more blue cars were taken in month 3 as opposed to month 1.</w:t>
+        <w:t xml:space="preserve">The question I am trying to answer is whether more blue cars were taken in month 5 as opposed to month 1.</w:t>
       </w:r>
     </w:p>
     <w:p>
@@ -145,7 +145,7 @@
         <w:rPr>
           <w:rtl w:val="0"/>
         </w:rPr>
-        <w:t xml:space="preserve">Is the number of blue cars taken greater in month 3 as opposed to month 1?:</w:t>
+        <w:t xml:space="preserve">Is the number of blue cars taken greater in month 5 as opposed to month 1?:</w:t>
       </w:r>
     </w:p>
     <w:p>
@@ -194,7 +194,7 @@
         <w:rPr>
           <w:rtl w:val="0"/>
         </w:rPr>
-        <w:t xml:space="preserve">There is no difference between the number of blue cars taken in month 1 weekdays as opposed to month 3 weekdays.</w:t>
+        <w:t xml:space="preserve">There is no difference between the number of blue cars taken in month 1 weekdays as opposed to month 5 weekdays.</w:t>
       </w:r>
     </w:p>
     <w:p>
@@ -237,7 +237,7 @@
         <w:rPr>
           <w:rtl w:val="0"/>
         </w:rPr>
-        <w:t xml:space="preserve">There is a  greater number of cars taken in month 3 weekdays as opposed to month 1 weekdays.(claim)</w:t>
+        <w:t xml:space="preserve">There is a  greater number of cars taken in month 5 weekdays as opposed to month 1 weekdays.(claim)</w:t>
       </w:r>
     </w:p>
     <w:p>
@@ -293,7 +293,7 @@
         <w:rPr>
           <w:rtl w:val="0"/>
         </w:rPr>
-        <w:t xml:space="preserve">The data to be used in the hypothesis testing will be the sum of the blue cars taken during month 1 and month 3. </w:t>
+        <w:t xml:space="preserve">The data to be used in the hypothesis testing will be the sum of the blue cars taken during month 1 and month 5. </w:t>
       </w:r>
     </w:p>
     <w:p>
@@ -397,7 +397,7 @@
         <w:rPr>
           <w:rtl w:val="0"/>
         </w:rPr>
-        <w:t xml:space="preserve">Step two will involve selecting the variables of interest in the study namely month 1 and month 3.</w:t>
+        <w:t xml:space="preserve">Step two will involve selecting the variables of interest in the study namely month 1 and month 5.</w:t>
       </w:r>
     </w:p>
     <w:p>
@@ -463,7 +463,7 @@
         <w:rPr>
           <w:rtl w:val="0"/>
         </w:rPr>
-        <w:t xml:space="preserve">I selected the hypothesis above to see whether bluecar usage increased between the first and third month which could act as a strong argument for increasing the fleet size of the blue cars</w:t>
+        <w:t xml:space="preserve">I selected the hypothesis above to see whether bluecar usage increased between the first and fifth month which could act as a strong argument for increasing the fleet size of the blue cars as it would indicate increased demand for the blue cars.</w:t>
       </w:r>
     </w:p>
     <w:p>
@@ -559,7 +559,7 @@
         <w:rPr>
           <w:rtl w:val="0"/>
         </w:rPr>
-        <w:t xml:space="preserve">The test will be a one tailed t-test.</w:t>
+        <w:t xml:space="preserve">The test will be a two tailed t-test.</w:t>
       </w:r>
     </w:p>
     <w:p>
@@ -630,7 +630,22 @@
         <w:rPr>
           <w:rtl w:val="0"/>
         </w:rPr>
-        <w:t xml:space="preserve">The p-value that I got after running the t-test is 0.63.</w:t>
+        <w:t xml:space="preserve">The p-value that I got after running the t-test is </w:t>
+      </w:r>
+      <w:r>
+        <w:rPr>
+          <w:sz w:val="21"/>
+          <w:szCs w:val="21"/>
+          <w:highlight w:val="white"/>
+          <w:rtl w:val="0"/>
+        </w:rPr>
+        <w:t xml:space="preserve">0.065</w:t>
+      </w:r>
+      <w:r>
+        <w:rPr>
+          <w:rtl w:val="0"/>
+        </w:rPr>
+        <w:t xml:space="preserve">.</w:t>
       </w:r>
     </w:p>
     <w:p>
@@ -648,7 +663,22 @@
         <w:rPr>
           <w:rtl w:val="0"/>
         </w:rPr>
-        <w:t xml:space="preserve">The value that I got from the t-test is -0.34.</w:t>
+        <w:t xml:space="preserve">The value that I got from the t-test is </w:t>
+      </w:r>
+      <w:r>
+        <w:rPr>
+          <w:sz w:val="21"/>
+          <w:szCs w:val="21"/>
+          <w:highlight w:val="white"/>
+          <w:rtl w:val="0"/>
+        </w:rPr>
+        <w:t xml:space="preserve">-1.87</w:t>
+      </w:r>
+      <w:r>
+        <w:rPr>
+          <w:rtl w:val="0"/>
+        </w:rPr>
+        <w:t xml:space="preserve">.</w:t>
       </w:r>
     </w:p>
     <w:p>

</xml_diff>